<commit_message>
[MINOR] documentation + presentation
</commit_message>
<xml_diff>
--- a/Documentation.docx
+++ b/Documentation.docx
@@ -17,7 +17,7 @@
           <w:rFonts w:asciiTheme="minorHAnsi" w:hAnsiTheme="minorHAnsi" w:cstheme="minorHAnsi"/>
           <w:lang w:val="de-DE"/>
         </w:rPr>
-        <w:t>Praktikum Anwendungssysteme</w:t>
+        <w:t>Hochschule für Wirtschaft und Gesellschaft Ludwigshafen</w:t>
       </w:r>
     </w:p>
     <w:p>
@@ -28,56 +28,380 @@
           <w:lang w:val="de-DE"/>
         </w:rPr>
       </w:pPr>
-      <w:r>
-        <w:rPr>
-          <w:rFonts w:asciiTheme="minorHAnsi" w:hAnsiTheme="minorHAnsi" w:cstheme="minorHAnsi"/>
-          <w:lang w:val="de-DE"/>
-        </w:rPr>
-        <w:t xml:space="preserve">JAVA STAR – Course </w:t>
-      </w:r>
-      <w:proofErr w:type="spellStart"/>
-      <w:r>
-        <w:rPr>
-          <w:rFonts w:asciiTheme="minorHAnsi" w:hAnsiTheme="minorHAnsi" w:cstheme="minorHAnsi"/>
-          <w:lang w:val="de-DE"/>
-        </w:rPr>
-        <w:t>to</w:t>
-      </w:r>
-      <w:proofErr w:type="spellEnd"/>
-      <w:r>
-        <w:rPr>
-          <w:rFonts w:asciiTheme="minorHAnsi" w:hAnsiTheme="minorHAnsi" w:cstheme="minorHAnsi"/>
-          <w:lang w:val="de-DE"/>
+    </w:p>
+    <w:p>
+      <w:pPr>
+        <w:pStyle w:val="Subtitle"/>
+        <w:rPr>
+          <w:rFonts w:asciiTheme="minorHAnsi" w:hAnsiTheme="minorHAnsi" w:cstheme="minorHAnsi"/>
+          <w:lang w:val="de-DE"/>
+        </w:rPr>
+      </w:pPr>
+      <w:r>
+        <w:rPr>
+          <w:rFonts w:asciiTheme="minorHAnsi" w:hAnsiTheme="minorHAnsi" w:cstheme="minorHAnsi"/>
+          <w:lang w:val="de-DE"/>
+        </w:rPr>
+        <w:t>Fachbereich III Dienstleistung &amp; Consulting</w:t>
+      </w:r>
+    </w:p>
+    <w:p>
+      <w:pPr>
+        <w:pStyle w:val="Textbody"/>
+        <w:rPr>
+          <w:rFonts w:asciiTheme="minorHAnsi" w:hAnsiTheme="minorHAnsi" w:cstheme="minorHAnsi"/>
+          <w:lang w:val="de-DE"/>
+        </w:rPr>
+      </w:pPr>
+    </w:p>
+    <w:p>
+      <w:pPr>
+        <w:pStyle w:val="Textbody"/>
+        <w:rPr>
+          <w:rFonts w:asciiTheme="minorHAnsi" w:hAnsiTheme="minorHAnsi" w:cstheme="minorHAnsi"/>
+          <w:lang w:val="de-DE"/>
+        </w:rPr>
+      </w:pPr>
+    </w:p>
+    <w:p>
+      <w:pPr>
+        <w:pStyle w:val="Textbody"/>
+        <w:rPr>
+          <w:rFonts w:asciiTheme="minorHAnsi" w:hAnsiTheme="minorHAnsi" w:cstheme="minorHAnsi"/>
+          <w:lang w:val="de-DE"/>
+        </w:rPr>
+      </w:pPr>
+    </w:p>
+    <w:p>
+      <w:pPr>
+        <w:pStyle w:val="Textbody"/>
+        <w:rPr>
+          <w:rFonts w:asciiTheme="minorHAnsi" w:hAnsiTheme="minorHAnsi" w:cstheme="minorHAnsi"/>
+          <w:lang w:val="de-DE"/>
+        </w:rPr>
+      </w:pPr>
+    </w:p>
+    <w:p>
+      <w:pPr>
+        <w:pStyle w:val="Textbody"/>
+        <w:rPr>
+          <w:rFonts w:asciiTheme="minorHAnsi" w:hAnsiTheme="minorHAnsi" w:cstheme="minorHAnsi"/>
+          <w:lang w:val="de-DE"/>
+        </w:rPr>
+      </w:pPr>
+    </w:p>
+    <w:p>
+      <w:pPr>
+        <w:pStyle w:val="Textbody"/>
+        <w:rPr>
+          <w:rFonts w:asciiTheme="minorHAnsi" w:hAnsiTheme="minorHAnsi" w:cstheme="minorHAnsi"/>
+          <w:lang w:val="de-DE"/>
+        </w:rPr>
+      </w:pPr>
+    </w:p>
+    <w:p>
+      <w:pPr>
+        <w:pStyle w:val="Title"/>
+        <w:rPr>
+          <w:rStyle w:val="SubtleEmphasis"/>
+          <w:i w:val="0"/>
+          <w:iCs w:val="0"/>
+          <w:color w:val="auto"/>
+        </w:rPr>
+      </w:pPr>
+      <w:proofErr w:type="spellStart"/>
+      <w:r>
+        <w:rPr>
+          <w:rStyle w:val="SubtleEmphasis"/>
+          <w:i w:val="0"/>
+          <w:iCs w:val="0"/>
+          <w:color w:val="auto"/>
+        </w:rPr>
+        <w:t>Praktikum</w:t>
+      </w:r>
+      <w:proofErr w:type="spellEnd"/>
+      <w:r>
+        <w:rPr>
+          <w:rStyle w:val="SubtleEmphasis"/>
+          <w:i w:val="0"/>
+          <w:iCs w:val="0"/>
+          <w:color w:val="auto"/>
         </w:rPr>
         <w:t xml:space="preserve"> </w:t>
       </w:r>
       <w:proofErr w:type="spellStart"/>
       <w:r>
         <w:rPr>
-          <w:rFonts w:asciiTheme="minorHAnsi" w:hAnsiTheme="minorHAnsi" w:cstheme="minorHAnsi"/>
-          <w:lang w:val="de-DE"/>
-        </w:rPr>
-        <w:t>l</w:t>
-      </w:r>
-      <w:r>
-        <w:rPr>
-          <w:rFonts w:asciiTheme="minorHAnsi" w:hAnsiTheme="minorHAnsi" w:cstheme="minorHAnsi"/>
-          <w:lang w:val="de-DE"/>
-        </w:rPr>
-        <w:t>earn</w:t>
-      </w:r>
-      <w:proofErr w:type="spellEnd"/>
-      <w:r>
-        <w:rPr>
-          <w:rFonts w:asciiTheme="minorHAnsi" w:hAnsiTheme="minorHAnsi" w:cstheme="minorHAnsi"/>
-          <w:lang w:val="de-DE"/>
-        </w:rPr>
-        <w:t xml:space="preserve"> Java</w:t>
+          <w:rStyle w:val="SubtleEmphasis"/>
+          <w:i w:val="0"/>
+          <w:iCs w:val="0"/>
+          <w:color w:val="auto"/>
+        </w:rPr>
+        <w:t>Anwendungssysteme</w:t>
+      </w:r>
+      <w:proofErr w:type="spellEnd"/>
+    </w:p>
+    <w:p>
+      <w:pPr>
+        <w:pStyle w:val="Textbody"/>
+        <w:rPr>
+          <w:rFonts w:asciiTheme="minorHAnsi" w:hAnsiTheme="minorHAnsi" w:cstheme="minorHAnsi"/>
+        </w:rPr>
+      </w:pPr>
+    </w:p>
+    <w:p>
+      <w:pPr>
+        <w:pStyle w:val="Textbody"/>
+        <w:rPr>
+          <w:rFonts w:asciiTheme="minorHAnsi" w:hAnsiTheme="minorHAnsi" w:cstheme="minorHAnsi"/>
+        </w:rPr>
+      </w:pPr>
+    </w:p>
+    <w:p>
+      <w:pPr>
+        <w:pStyle w:val="Subtitle"/>
+        <w:rPr>
+          <w:lang w:val="de-DE"/>
+        </w:rPr>
+      </w:pPr>
+      <w:r>
+        <w:rPr>
+          <w:lang w:val="de-DE"/>
+        </w:rPr>
+        <w:t xml:space="preserve">Java </w:t>
+      </w:r>
+      <w:r>
+        <w:rPr>
+          <w:lang w:val="de-DE"/>
+        </w:rPr>
+        <w:t xml:space="preserve">Online </w:t>
+      </w:r>
+      <w:r>
+        <w:rPr>
+          <w:lang w:val="de-DE"/>
+        </w:rPr>
+        <w:t>Course</w:t>
       </w:r>
       <w:bookmarkStart w:id="1" w:name="page25R_mcid2"/>
       <w:bookmarkEnd w:id="1"/>
     </w:p>
-    <w:bookmarkStart w:id="2" w:name="_Toc115000844" w:displacedByCustomXml="next"/>
+    <w:p>
+      <w:pPr>
+        <w:pStyle w:val="Textbody"/>
+        <w:rPr>
+          <w:rFonts w:asciiTheme="minorHAnsi" w:hAnsiTheme="minorHAnsi" w:cstheme="minorHAnsi"/>
+          <w:lang w:val="de-DE"/>
+        </w:rPr>
+      </w:pPr>
+    </w:p>
+    <w:p>
+      <w:pPr>
+        <w:pStyle w:val="Textbody"/>
+        <w:rPr>
+          <w:rFonts w:asciiTheme="minorHAnsi" w:hAnsiTheme="minorHAnsi" w:cstheme="minorHAnsi"/>
+          <w:lang w:val="de-DE"/>
+        </w:rPr>
+      </w:pPr>
+    </w:p>
+    <w:p>
+      <w:pPr>
+        <w:rPr>
+          <w:rFonts w:asciiTheme="minorHAnsi" w:hAnsiTheme="minorHAnsi" w:cstheme="minorHAnsi"/>
+          <w:lang w:val="de-DE"/>
+        </w:rPr>
+      </w:pPr>
+    </w:p>
+    <w:p>
+      <w:pPr>
+        <w:rPr>
+          <w:rFonts w:asciiTheme="minorHAnsi" w:hAnsiTheme="minorHAnsi" w:cstheme="minorHAnsi"/>
+          <w:lang w:val="de-DE"/>
+        </w:rPr>
+      </w:pPr>
+    </w:p>
+    <w:p>
+      <w:pPr>
+        <w:pStyle w:val="Textbody"/>
+        <w:rPr>
+          <w:rFonts w:asciiTheme="minorHAnsi" w:hAnsiTheme="minorHAnsi" w:cstheme="minorHAnsi"/>
+          <w:lang w:val="de-DE"/>
+        </w:rPr>
+      </w:pPr>
+    </w:p>
+    <w:p>
+      <w:pPr>
+        <w:pStyle w:val="Textbody"/>
+        <w:rPr>
+          <w:rFonts w:asciiTheme="minorHAnsi" w:hAnsiTheme="minorHAnsi" w:cstheme="minorHAnsi"/>
+          <w:lang w:val="de-DE"/>
+        </w:rPr>
+      </w:pPr>
+    </w:p>
+    <w:p>
+      <w:pPr>
+        <w:pStyle w:val="Textbody"/>
+        <w:rPr>
+          <w:rFonts w:asciiTheme="minorHAnsi" w:hAnsiTheme="minorHAnsi" w:cstheme="minorHAnsi"/>
+          <w:lang w:val="de-DE"/>
+        </w:rPr>
+      </w:pPr>
+    </w:p>
+    <w:p>
+      <w:pPr>
+        <w:pStyle w:val="Textbody"/>
+        <w:ind w:left="709"/>
+        <w:rPr>
+          <w:rFonts w:asciiTheme="minorHAnsi" w:hAnsiTheme="minorHAnsi" w:cstheme="minorHAnsi"/>
+          <w:lang w:val="de-DE"/>
+        </w:rPr>
+      </w:pPr>
+      <w:r>
+        <w:rPr>
+          <w:rFonts w:asciiTheme="minorHAnsi" w:hAnsiTheme="minorHAnsi" w:cstheme="minorHAnsi"/>
+          <w:lang w:val="de-DE"/>
+        </w:rPr>
+        <w:t>Betreuer:</w:t>
+      </w:r>
+    </w:p>
+    <w:p>
+      <w:pPr>
+        <w:pStyle w:val="Textbody"/>
+        <w:ind w:left="1418"/>
+        <w:rPr>
+          <w:rFonts w:asciiTheme="minorHAnsi" w:hAnsiTheme="minorHAnsi" w:cstheme="minorHAnsi"/>
+          <w:lang w:val="de-DE"/>
+        </w:rPr>
+      </w:pPr>
+      <w:r>
+        <w:rPr>
+          <w:rFonts w:asciiTheme="minorHAnsi" w:hAnsiTheme="minorHAnsi" w:cstheme="minorHAnsi"/>
+          <w:lang w:val="de-DE"/>
+        </w:rPr>
+        <w:t xml:space="preserve">Halo </w:t>
+      </w:r>
+      <w:proofErr w:type="spellStart"/>
+      <w:r>
+        <w:rPr>
+          <w:rFonts w:asciiTheme="minorHAnsi" w:hAnsiTheme="minorHAnsi" w:cstheme="minorHAnsi"/>
+          <w:lang w:val="de-DE"/>
+        </w:rPr>
+        <w:t>Röckle</w:t>
+      </w:r>
+      <w:proofErr w:type="spellEnd"/>
+    </w:p>
+    <w:p>
+      <w:pPr>
+        <w:rPr>
+          <w:rFonts w:asciiTheme="minorHAnsi" w:hAnsiTheme="minorHAnsi" w:cstheme="minorHAnsi"/>
+          <w:lang w:val="de-DE"/>
+        </w:rPr>
+      </w:pPr>
+    </w:p>
+    <w:p>
+      <w:pPr>
+        <w:ind w:left="709"/>
+        <w:rPr>
+          <w:rFonts w:asciiTheme="minorHAnsi" w:hAnsiTheme="minorHAnsi" w:cstheme="minorHAnsi"/>
+          <w:lang w:val="de-DE"/>
+        </w:rPr>
+      </w:pPr>
+      <w:r>
+        <w:rPr>
+          <w:rFonts w:asciiTheme="minorHAnsi" w:hAnsiTheme="minorHAnsi" w:cstheme="minorHAnsi"/>
+          <w:lang w:val="de-DE"/>
+        </w:rPr>
+        <w:t>Vorgelegt von:</w:t>
+      </w:r>
+    </w:p>
+    <w:p>
+      <w:pPr>
+        <w:ind w:left="709"/>
+        <w:rPr>
+          <w:rFonts w:asciiTheme="minorHAnsi" w:hAnsiTheme="minorHAnsi" w:cstheme="minorHAnsi"/>
+          <w:lang w:val="de-DE"/>
+        </w:rPr>
+      </w:pPr>
+      <w:r>
+        <w:rPr>
+          <w:rFonts w:asciiTheme="minorHAnsi" w:hAnsiTheme="minorHAnsi" w:cstheme="minorHAnsi"/>
+          <w:lang w:val="de-DE"/>
+        </w:rPr>
+        <w:tab/>
+      </w:r>
+      <w:proofErr w:type="spellStart"/>
+      <w:r>
+        <w:rPr>
+          <w:rFonts w:asciiTheme="minorHAnsi" w:hAnsiTheme="minorHAnsi" w:cstheme="minorHAnsi"/>
+          <w:lang w:val="de-DE"/>
+        </w:rPr>
+        <w:t>Zhanna</w:t>
+      </w:r>
+      <w:proofErr w:type="spellEnd"/>
+      <w:r>
+        <w:rPr>
+          <w:rFonts w:asciiTheme="minorHAnsi" w:hAnsiTheme="minorHAnsi" w:cstheme="minorHAnsi"/>
+          <w:lang w:val="de-DE"/>
+        </w:rPr>
+        <w:t xml:space="preserve"> Belloni</w:t>
+      </w:r>
+    </w:p>
+    <w:p>
+      <w:pPr>
+        <w:ind w:left="709"/>
+        <w:rPr>
+          <w:rFonts w:asciiTheme="minorHAnsi" w:hAnsiTheme="minorHAnsi" w:cstheme="minorHAnsi"/>
+          <w:lang w:val="de-DE"/>
+        </w:rPr>
+      </w:pPr>
+      <w:r>
+        <w:rPr>
+          <w:rFonts w:asciiTheme="minorHAnsi" w:hAnsiTheme="minorHAnsi" w:cstheme="minorHAnsi"/>
+          <w:lang w:val="de-DE"/>
+        </w:rPr>
+        <w:t xml:space="preserve">            </w:t>
+      </w:r>
+      <w:r>
+        <w:rPr>
+          <w:rFonts w:asciiTheme="minorHAnsi" w:hAnsiTheme="minorHAnsi" w:cstheme="minorHAnsi"/>
+          <w:lang w:val="de-DE"/>
+        </w:rPr>
+        <w:t xml:space="preserve">Dmytro </w:t>
+      </w:r>
+      <w:proofErr w:type="spellStart"/>
+      <w:r>
+        <w:rPr>
+          <w:rFonts w:asciiTheme="minorHAnsi" w:hAnsiTheme="minorHAnsi" w:cstheme="minorHAnsi"/>
+          <w:lang w:val="de-DE"/>
+        </w:rPr>
+        <w:t>Poliskyi</w:t>
+      </w:r>
+      <w:proofErr w:type="spellEnd"/>
+    </w:p>
+    <w:p>
+      <w:pPr>
+        <w:pStyle w:val="Textbody"/>
+        <w:rPr>
+          <w:lang w:val="de-DE"/>
+        </w:rPr>
+      </w:pPr>
+    </w:p>
+    <w:p>
+      <w:pPr>
+        <w:pStyle w:val="Textbody"/>
+        <w:rPr>
+          <w:lang w:val="de-DE"/>
+        </w:rPr>
+      </w:pPr>
+    </w:p>
+    <w:p>
+      <w:pPr>
+        <w:pStyle w:val="Textbody"/>
+        <w:rPr>
+          <w:lang w:val="de-DE"/>
+        </w:rPr>
+      </w:pPr>
+    </w:p>
+    <w:bookmarkStart w:id="2" w:name="_Toc115020697" w:displacedByCustomXml="next"/>
     <w:sdt>
       <w:sdtPr>
         <w:rPr>
@@ -113,6 +437,11 @@
           </w:r>
           <w:bookmarkEnd w:id="2"/>
           <w:proofErr w:type="spellEnd"/>
+        </w:p>
+        <w:p>
+          <w:pPr>
+            <w:pStyle w:val="Textbody"/>
+          </w:pPr>
         </w:p>
         <w:p>
           <w:pPr>
@@ -138,7 +467,7 @@
           <w:r>
             <w:fldChar w:fldCharType="separate"/>
           </w:r>
-          <w:hyperlink w:anchor="_Toc115000844" w:history="1">
+          <w:hyperlink w:anchor="_Toc115020697" w:history="1">
             <w:r>
               <w:rPr>
                 <w:rStyle w:val="Hyperlink"/>
@@ -165,7 +494,7 @@
                 <w:noProof/>
                 <w:webHidden/>
               </w:rPr>
-              <w:instrText xml:space="preserve"> PAGEREF _Toc115000844 \h </w:instrText>
+              <w:instrText xml:space="preserve"> PAGEREF _Toc115020697 \h </w:instrText>
             </w:r>
             <w:r>
               <w:rPr>
@@ -185,7 +514,7 @@
                 <w:noProof/>
                 <w:webHidden/>
               </w:rPr>
-              <w:t>1</w:t>
+              <w:t>2</w:t>
             </w:r>
             <w:r>
               <w:rPr>
@@ -212,7 +541,7 @@
               <w:lang w:val="en-DE" w:eastAsia="en-DE" w:bidi="ar-SA"/>
             </w:rPr>
           </w:pPr>
-          <w:hyperlink w:anchor="_Toc115000845" w:history="1">
+          <w:hyperlink w:anchor="_Toc115020698" w:history="1">
             <w:r>
               <w:rPr>
                 <w:rStyle w:val="Hyperlink"/>
@@ -266,7 +595,7 @@
                 <w:noProof/>
                 <w:webHidden/>
               </w:rPr>
-              <w:instrText xml:space="preserve"> PAGEREF _Toc115000845 \h </w:instrText>
+              <w:instrText xml:space="preserve"> PAGEREF _Toc115020698 \h </w:instrText>
             </w:r>
             <w:r>
               <w:rPr>
@@ -286,7 +615,7 @@
                 <w:noProof/>
                 <w:webHidden/>
               </w:rPr>
-              <w:t>2</w:t>
+              <w:t>3</w:t>
             </w:r>
             <w:r>
               <w:rPr>
@@ -313,7 +642,7 @@
               <w:lang w:val="en-DE" w:eastAsia="en-DE" w:bidi="ar-SA"/>
             </w:rPr>
           </w:pPr>
-          <w:hyperlink w:anchor="_Toc115000846" w:history="1">
+          <w:hyperlink w:anchor="_Toc115020699" w:history="1">
             <w:r>
               <w:rPr>
                 <w:rStyle w:val="Hyperlink"/>
@@ -360,7 +689,7 @@
                 <w:noProof/>
                 <w:webHidden/>
               </w:rPr>
-              <w:instrText xml:space="preserve"> PAGEREF _Toc115000846 \h </w:instrText>
+              <w:instrText xml:space="preserve"> PAGEREF _Toc115020699 \h </w:instrText>
             </w:r>
             <w:r>
               <w:rPr>
@@ -380,7 +709,7 @@
                 <w:noProof/>
                 <w:webHidden/>
               </w:rPr>
-              <w:t>2</w:t>
+              <w:t>3</w:t>
             </w:r>
             <w:r>
               <w:rPr>
@@ -407,7 +736,7 @@
               <w:lang w:val="en-DE" w:eastAsia="en-DE" w:bidi="ar-SA"/>
             </w:rPr>
           </w:pPr>
-          <w:hyperlink w:anchor="_Toc115000847" w:history="1">
+          <w:hyperlink w:anchor="_Toc115020700" w:history="1">
             <w:r>
               <w:rPr>
                 <w:rStyle w:val="Hyperlink"/>
@@ -454,7 +783,7 @@
                 <w:noProof/>
                 <w:webHidden/>
               </w:rPr>
-              <w:instrText xml:space="preserve"> PAGEREF _Toc115000847 \h </w:instrText>
+              <w:instrText xml:space="preserve"> PAGEREF _Toc115020700 \h </w:instrText>
             </w:r>
             <w:r>
               <w:rPr>
@@ -474,7 +803,7 @@
                 <w:noProof/>
                 <w:webHidden/>
               </w:rPr>
-              <w:t>2</w:t>
+              <w:t>3</w:t>
             </w:r>
             <w:r>
               <w:rPr>
@@ -501,7 +830,7 @@
               <w:lang w:val="en-DE" w:eastAsia="en-DE" w:bidi="ar-SA"/>
             </w:rPr>
           </w:pPr>
-          <w:hyperlink w:anchor="_Toc115000848" w:history="1">
+          <w:hyperlink w:anchor="_Toc115020701" w:history="1">
             <w:r>
               <w:rPr>
                 <w:rStyle w:val="Hyperlink"/>
@@ -550,7 +879,7 @@
                 <w:noProof/>
                 <w:webHidden/>
               </w:rPr>
-              <w:instrText xml:space="preserve"> PAGEREF _Toc115000848 \h </w:instrText>
+              <w:instrText xml:space="preserve"> PAGEREF _Toc115020701 \h </w:instrText>
             </w:r>
             <w:r>
               <w:rPr>
@@ -570,7 +899,7 @@
                 <w:noProof/>
                 <w:webHidden/>
               </w:rPr>
-              <w:t>3</w:t>
+              <w:t>4</w:t>
             </w:r>
             <w:r>
               <w:rPr>
@@ -597,7 +926,7 @@
               <w:lang w:val="en-DE" w:eastAsia="en-DE" w:bidi="ar-SA"/>
             </w:rPr>
           </w:pPr>
-          <w:hyperlink w:anchor="_Toc115000849" w:history="1">
+          <w:hyperlink w:anchor="_Toc115020702" w:history="1">
             <w:r>
               <w:rPr>
                 <w:rStyle w:val="Hyperlink"/>
@@ -644,7 +973,7 @@
                 <w:noProof/>
                 <w:webHidden/>
               </w:rPr>
-              <w:instrText xml:space="preserve"> PAGEREF _Toc115000849 \h </w:instrText>
+              <w:instrText xml:space="preserve"> PAGEREF _Toc115020702 \h </w:instrText>
             </w:r>
             <w:r>
               <w:rPr>
@@ -664,7 +993,7 @@
                 <w:noProof/>
                 <w:webHidden/>
               </w:rPr>
-              <w:t>3</w:t>
+              <w:t>4</w:t>
             </w:r>
             <w:r>
               <w:rPr>
@@ -691,7 +1020,7 @@
               <w:lang w:val="en-DE" w:eastAsia="en-DE" w:bidi="ar-SA"/>
             </w:rPr>
           </w:pPr>
-          <w:hyperlink w:anchor="_Toc115000850" w:history="1">
+          <w:hyperlink w:anchor="_Toc115020703" w:history="1">
             <w:r>
               <w:rPr>
                 <w:rStyle w:val="Hyperlink"/>
@@ -740,7 +1069,7 @@
                 <w:noProof/>
                 <w:webHidden/>
               </w:rPr>
-              <w:instrText xml:space="preserve"> PAGEREF _Toc115000850 \h </w:instrText>
+              <w:instrText xml:space="preserve"> PAGEREF _Toc115020703 \h </w:instrText>
             </w:r>
             <w:r>
               <w:rPr>
@@ -760,7 +1089,7 @@
                 <w:noProof/>
                 <w:webHidden/>
               </w:rPr>
-              <w:t>3</w:t>
+              <w:t>4</w:t>
             </w:r>
             <w:r>
               <w:rPr>
@@ -787,7 +1116,7 @@
               <w:lang w:val="en-DE" w:eastAsia="en-DE" w:bidi="ar-SA"/>
             </w:rPr>
           </w:pPr>
-          <w:hyperlink w:anchor="_Toc115000851" w:history="1">
+          <w:hyperlink w:anchor="_Toc115020704" w:history="1">
             <w:r>
               <w:rPr>
                 <w:rStyle w:val="Hyperlink"/>
@@ -836,7 +1165,7 @@
                 <w:noProof/>
                 <w:webHidden/>
               </w:rPr>
-              <w:instrText xml:space="preserve"> PAGEREF _Toc115000851 \h </w:instrText>
+              <w:instrText xml:space="preserve"> PAGEREF _Toc115020704 \h </w:instrText>
             </w:r>
             <w:r>
               <w:rPr>
@@ -856,7 +1185,7 @@
                 <w:noProof/>
                 <w:webHidden/>
               </w:rPr>
-              <w:t>4</w:t>
+              <w:t>5</w:t>
             </w:r>
             <w:r>
               <w:rPr>
@@ -883,7 +1212,7 @@
               <w:lang w:val="en-DE" w:eastAsia="en-DE" w:bidi="ar-SA"/>
             </w:rPr>
           </w:pPr>
-          <w:hyperlink w:anchor="_Toc115000852" w:history="1">
+          <w:hyperlink w:anchor="_Toc115020705" w:history="1">
             <w:r>
               <w:rPr>
                 <w:rStyle w:val="Hyperlink"/>
@@ -932,7 +1261,7 @@
                 <w:noProof/>
                 <w:webHidden/>
               </w:rPr>
-              <w:instrText xml:space="preserve"> PAGEREF _Toc115000852 \h </w:instrText>
+              <w:instrText xml:space="preserve"> PAGEREF _Toc115020705 \h </w:instrText>
             </w:r>
             <w:r>
               <w:rPr>
@@ -952,7 +1281,7 @@
                 <w:noProof/>
                 <w:webHidden/>
               </w:rPr>
-              <w:t>5</w:t>
+              <w:t>6</w:t>
             </w:r>
             <w:r>
               <w:rPr>
@@ -979,7 +1308,7 @@
               <w:lang w:val="en-DE" w:eastAsia="en-DE" w:bidi="ar-SA"/>
             </w:rPr>
           </w:pPr>
-          <w:hyperlink w:anchor="_Toc115000853" w:history="1">
+          <w:hyperlink w:anchor="_Toc115020706" w:history="1">
             <w:r>
               <w:rPr>
                 <w:rStyle w:val="Hyperlink"/>
@@ -1028,7 +1357,7 @@
                 <w:noProof/>
                 <w:webHidden/>
               </w:rPr>
-              <w:instrText xml:space="preserve"> PAGEREF _Toc115000853 \h </w:instrText>
+              <w:instrText xml:space="preserve"> PAGEREF _Toc115020706 \h </w:instrText>
             </w:r>
             <w:r>
               <w:rPr>
@@ -1048,7 +1377,7 @@
                 <w:noProof/>
                 <w:webHidden/>
               </w:rPr>
-              <w:t>5</w:t>
+              <w:t>6</w:t>
             </w:r>
             <w:r>
               <w:rPr>
@@ -1075,7 +1404,7 @@
               <w:lang w:val="en-DE" w:eastAsia="en-DE" w:bidi="ar-SA"/>
             </w:rPr>
           </w:pPr>
-          <w:hyperlink w:anchor="_Toc115000854" w:history="1">
+          <w:hyperlink w:anchor="_Toc115020707" w:history="1">
             <w:r>
               <w:rPr>
                 <w:rStyle w:val="Hyperlink"/>
@@ -1124,7 +1453,7 @@
                 <w:noProof/>
                 <w:webHidden/>
               </w:rPr>
-              <w:instrText xml:space="preserve"> PAGEREF _Toc115000854 \h </w:instrText>
+              <w:instrText xml:space="preserve"> PAGEREF _Toc115020707 \h </w:instrText>
             </w:r>
             <w:r>
               <w:rPr>
@@ -1144,7 +1473,7 @@
                 <w:noProof/>
                 <w:webHidden/>
               </w:rPr>
-              <w:t>5</w:t>
+              <w:t>6</w:t>
             </w:r>
             <w:r>
               <w:rPr>
@@ -1171,7 +1500,7 @@
               <w:lang w:val="en-DE" w:eastAsia="en-DE" w:bidi="ar-SA"/>
             </w:rPr>
           </w:pPr>
-          <w:hyperlink w:anchor="_Toc115000855" w:history="1">
+          <w:hyperlink w:anchor="_Toc115020708" w:history="1">
             <w:r>
               <w:rPr>
                 <w:rStyle w:val="Hyperlink"/>
@@ -1220,7 +1549,7 @@
                 <w:noProof/>
                 <w:webHidden/>
               </w:rPr>
-              <w:instrText xml:space="preserve"> PAGEREF _Toc115000855 \h </w:instrText>
+              <w:instrText xml:space="preserve"> PAGEREF _Toc115020708 \h </w:instrText>
             </w:r>
             <w:r>
               <w:rPr>
@@ -1240,7 +1569,7 @@
                 <w:noProof/>
                 <w:webHidden/>
               </w:rPr>
-              <w:t>6</w:t>
+              <w:t>7</w:t>
             </w:r>
             <w:r>
               <w:rPr>
@@ -1267,7 +1596,7 @@
               <w:lang w:val="en-DE" w:eastAsia="en-DE" w:bidi="ar-SA"/>
             </w:rPr>
           </w:pPr>
-          <w:hyperlink w:anchor="_Toc115000856" w:history="1">
+          <w:hyperlink w:anchor="_Toc115020709" w:history="1">
             <w:r>
               <w:rPr>
                 <w:rStyle w:val="Hyperlink"/>
@@ -1316,7 +1645,7 @@
                 <w:noProof/>
                 <w:webHidden/>
               </w:rPr>
-              <w:instrText xml:space="preserve"> PAGEREF _Toc115000856 \h </w:instrText>
+              <w:instrText xml:space="preserve"> PAGEREF _Toc115020709 \h </w:instrText>
             </w:r>
             <w:r>
               <w:rPr>
@@ -1336,7 +1665,7 @@
                 <w:noProof/>
                 <w:webHidden/>
               </w:rPr>
-              <w:t>7</w:t>
+              <w:t>8</w:t>
             </w:r>
             <w:r>
               <w:rPr>
@@ -1363,7 +1692,7 @@
               <w:lang w:val="en-DE" w:eastAsia="en-DE" w:bidi="ar-SA"/>
             </w:rPr>
           </w:pPr>
-          <w:hyperlink w:anchor="_Toc115000857" w:history="1">
+          <w:hyperlink w:anchor="_Toc115020710" w:history="1">
             <w:r>
               <w:rPr>
                 <w:rStyle w:val="Hyperlink"/>
@@ -1412,7 +1741,7 @@
                 <w:noProof/>
                 <w:webHidden/>
               </w:rPr>
-              <w:instrText xml:space="preserve"> PAGEREF _Toc115000857 \h </w:instrText>
+              <w:instrText xml:space="preserve"> PAGEREF _Toc115020710 \h </w:instrText>
             </w:r>
             <w:r>
               <w:rPr>
@@ -1432,7 +1761,7 @@
                 <w:noProof/>
                 <w:webHidden/>
               </w:rPr>
-              <w:t>7</w:t>
+              <w:t>8</w:t>
             </w:r>
             <w:r>
               <w:rPr>
@@ -1459,7 +1788,7 @@
               <w:lang w:val="en-DE" w:eastAsia="en-DE" w:bidi="ar-SA"/>
             </w:rPr>
           </w:pPr>
-          <w:hyperlink w:anchor="_Toc115000858" w:history="1">
+          <w:hyperlink w:anchor="_Toc115020711" w:history="1">
             <w:r>
               <w:rPr>
                 <w:rStyle w:val="Hyperlink"/>
@@ -1508,7 +1837,7 @@
                 <w:noProof/>
                 <w:webHidden/>
               </w:rPr>
-              <w:instrText xml:space="preserve"> PAGEREF _Toc115000858 \h </w:instrText>
+              <w:instrText xml:space="preserve"> PAGEREF _Toc115020711 \h </w:instrText>
             </w:r>
             <w:r>
               <w:rPr>
@@ -1528,7 +1857,7 @@
                 <w:noProof/>
                 <w:webHidden/>
               </w:rPr>
-              <w:t>8</w:t>
+              <w:t>9</w:t>
             </w:r>
             <w:r>
               <w:rPr>
@@ -1555,7 +1884,7 @@
               <w:lang w:val="en-DE" w:eastAsia="en-DE" w:bidi="ar-SA"/>
             </w:rPr>
           </w:pPr>
-          <w:hyperlink w:anchor="_Toc115000859" w:history="1">
+          <w:hyperlink w:anchor="_Toc115020712" w:history="1">
             <w:r>
               <w:rPr>
                 <w:rStyle w:val="Hyperlink"/>
@@ -1604,7 +1933,7 @@
                 <w:noProof/>
                 <w:webHidden/>
               </w:rPr>
-              <w:instrText xml:space="preserve"> PAGEREF _Toc115000859 \h </w:instrText>
+              <w:instrText xml:space="preserve"> PAGEREF _Toc115020712 \h </w:instrText>
             </w:r>
             <w:r>
               <w:rPr>
@@ -1624,7 +1953,7 @@
                 <w:noProof/>
                 <w:webHidden/>
               </w:rPr>
-              <w:t>8</w:t>
+              <w:t>9</w:t>
             </w:r>
             <w:r>
               <w:rPr>
@@ -1651,7 +1980,7 @@
               <w:lang w:val="en-DE" w:eastAsia="en-DE" w:bidi="ar-SA"/>
             </w:rPr>
           </w:pPr>
-          <w:hyperlink w:anchor="_Toc115000860" w:history="1">
+          <w:hyperlink w:anchor="_Toc115020713" w:history="1">
             <w:r>
               <w:rPr>
                 <w:rStyle w:val="Hyperlink"/>
@@ -1700,7 +2029,7 @@
                 <w:noProof/>
                 <w:webHidden/>
               </w:rPr>
-              <w:instrText xml:space="preserve"> PAGEREF _Toc115000860 \h </w:instrText>
+              <w:instrText xml:space="preserve"> PAGEREF _Toc115020713 \h </w:instrText>
             </w:r>
             <w:r>
               <w:rPr>
@@ -1720,7 +2049,7 @@
                 <w:noProof/>
                 <w:webHidden/>
               </w:rPr>
-              <w:t>9</w:t>
+              <w:t>10</w:t>
             </w:r>
             <w:r>
               <w:rPr>
@@ -1747,7 +2076,7 @@
               <w:lang w:val="en-DE" w:eastAsia="en-DE" w:bidi="ar-SA"/>
             </w:rPr>
           </w:pPr>
-          <w:hyperlink w:anchor="_Toc115000861" w:history="1">
+          <w:hyperlink w:anchor="_Toc115020714" w:history="1">
             <w:r>
               <w:rPr>
                 <w:rStyle w:val="Hyperlink"/>
@@ -1796,7 +2125,7 @@
                 <w:noProof/>
                 <w:webHidden/>
               </w:rPr>
-              <w:instrText xml:space="preserve"> PAGEREF _Toc115000861 \h </w:instrText>
+              <w:instrText xml:space="preserve"> PAGEREF _Toc115020714 \h </w:instrText>
             </w:r>
             <w:r>
               <w:rPr>
@@ -1816,7 +2145,7 @@
                 <w:noProof/>
                 <w:webHidden/>
               </w:rPr>
-              <w:t>10</w:t>
+              <w:t>11</w:t>
             </w:r>
             <w:r>
               <w:rPr>
@@ -1843,7 +2172,7 @@
               <w:lang w:val="en-DE" w:eastAsia="en-DE" w:bidi="ar-SA"/>
             </w:rPr>
           </w:pPr>
-          <w:hyperlink w:anchor="_Toc115000862" w:history="1">
+          <w:hyperlink w:anchor="_Toc115020715" w:history="1">
             <w:r>
               <w:rPr>
                 <w:rStyle w:val="Hyperlink"/>
@@ -1891,7 +2220,7 @@
                 <w:noProof/>
                 <w:webHidden/>
               </w:rPr>
-              <w:instrText xml:space="preserve"> PAGEREF _Toc115000862 \h </w:instrText>
+              <w:instrText xml:space="preserve"> PAGEREF _Toc115020715 \h </w:instrText>
             </w:r>
             <w:r>
               <w:rPr>
@@ -1911,7 +2240,7 @@
                 <w:noProof/>
                 <w:webHidden/>
               </w:rPr>
-              <w:t>10</w:t>
+              <w:t>11</w:t>
             </w:r>
             <w:r>
               <w:rPr>
@@ -1938,7 +2267,7 @@
               <w:lang w:val="en-DE" w:eastAsia="en-DE" w:bidi="ar-SA"/>
             </w:rPr>
           </w:pPr>
-          <w:hyperlink w:anchor="_Toc115000863" w:history="1">
+          <w:hyperlink w:anchor="_Toc115020716" w:history="1">
             <w:r>
               <w:rPr>
                 <w:rStyle w:val="Hyperlink"/>
@@ -1984,7 +2313,7 @@
                 <w:noProof/>
                 <w:webHidden/>
               </w:rPr>
-              <w:instrText xml:space="preserve"> PAGEREF _Toc115000863 \h </w:instrText>
+              <w:instrText xml:space="preserve"> PAGEREF _Toc115020716 \h </w:instrText>
             </w:r>
             <w:r>
               <w:rPr>
@@ -2004,7 +2333,7 @@
                 <w:noProof/>
                 <w:webHidden/>
               </w:rPr>
-              <w:t>10</w:t>
+              <w:t>11</w:t>
             </w:r>
             <w:r>
               <w:rPr>
@@ -2031,7 +2360,7 @@
               <w:lang w:val="en-DE" w:eastAsia="en-DE" w:bidi="ar-SA"/>
             </w:rPr>
           </w:pPr>
-          <w:hyperlink w:anchor="_Toc115000864" w:history="1">
+          <w:hyperlink w:anchor="_Toc115020717" w:history="1">
             <w:r>
               <w:rPr>
                 <w:rStyle w:val="Hyperlink"/>
@@ -2078,7 +2407,7 @@
                 <w:noProof/>
                 <w:webHidden/>
               </w:rPr>
-              <w:instrText xml:space="preserve"> PAGEREF _Toc115000864 \h </w:instrText>
+              <w:instrText xml:space="preserve"> PAGEREF _Toc115020717 \h </w:instrText>
             </w:r>
             <w:r>
               <w:rPr>
@@ -2098,7 +2427,7 @@
                 <w:noProof/>
                 <w:webHidden/>
               </w:rPr>
-              <w:t>11</w:t>
+              <w:t>12</w:t>
             </w:r>
             <w:r>
               <w:rPr>
@@ -2125,7 +2454,7 @@
               <w:lang w:val="en-DE" w:eastAsia="en-DE" w:bidi="ar-SA"/>
             </w:rPr>
           </w:pPr>
-          <w:hyperlink w:anchor="_Toc115000865" w:history="1">
+          <w:hyperlink w:anchor="_Toc115020718" w:history="1">
             <w:r>
               <w:rPr>
                 <w:rStyle w:val="Hyperlink"/>
@@ -2172,7 +2501,7 @@
                 <w:noProof/>
                 <w:webHidden/>
               </w:rPr>
-              <w:instrText xml:space="preserve"> PAGEREF _Toc115000865 \h </w:instrText>
+              <w:instrText xml:space="preserve"> PAGEREF _Toc115020718 \h </w:instrText>
             </w:r>
             <w:r>
               <w:rPr>
@@ -2192,7 +2521,7 @@
                 <w:noProof/>
                 <w:webHidden/>
               </w:rPr>
-              <w:t>11</w:t>
+              <w:t>12</w:t>
             </w:r>
             <w:r>
               <w:rPr>
@@ -2219,7 +2548,7 @@
               <w:lang w:val="en-DE" w:eastAsia="en-DE" w:bidi="ar-SA"/>
             </w:rPr>
           </w:pPr>
-          <w:hyperlink w:anchor="_Toc115000866" w:history="1">
+          <w:hyperlink w:anchor="_Toc115020719" w:history="1">
             <w:r>
               <w:rPr>
                 <w:rStyle w:val="Hyperlink"/>
@@ -2266,7 +2595,7 @@
                 <w:noProof/>
                 <w:webHidden/>
               </w:rPr>
-              <w:instrText xml:space="preserve"> PAGEREF _Toc115000866 \h </w:instrText>
+              <w:instrText xml:space="preserve"> PAGEREF _Toc115020719 \h </w:instrText>
             </w:r>
             <w:r>
               <w:rPr>
@@ -2286,7 +2615,7 @@
                 <w:noProof/>
                 <w:webHidden/>
               </w:rPr>
-              <w:t>11</w:t>
+              <w:t>12</w:t>
             </w:r>
             <w:r>
               <w:rPr>
@@ -2313,7 +2642,7 @@
               <w:lang w:val="en-DE" w:eastAsia="en-DE" w:bidi="ar-SA"/>
             </w:rPr>
           </w:pPr>
-          <w:hyperlink w:anchor="_Toc115000867" w:history="1">
+          <w:hyperlink w:anchor="_Toc115020720" w:history="1">
             <w:r>
               <w:rPr>
                 <w:rStyle w:val="Hyperlink"/>
@@ -2360,7 +2689,7 @@
                 <w:noProof/>
                 <w:webHidden/>
               </w:rPr>
-              <w:instrText xml:space="preserve"> PAGEREF _Toc115000867 \h </w:instrText>
+              <w:instrText xml:space="preserve"> PAGEREF _Toc115020720 \h </w:instrText>
             </w:r>
             <w:r>
               <w:rPr>
@@ -2380,7 +2709,7 @@
                 <w:noProof/>
                 <w:webHidden/>
               </w:rPr>
-              <w:t>11</w:t>
+              <w:t>12</w:t>
             </w:r>
             <w:r>
               <w:rPr>
@@ -2472,12 +2801,33 @@
     </w:p>
     <w:p>
       <w:pPr>
+        <w:rPr>
+          <w:lang w:val="de-DE"/>
+        </w:rPr>
+      </w:pPr>
+    </w:p>
+    <w:p>
+      <w:pPr>
+        <w:rPr>
+          <w:lang w:val="de-DE"/>
+        </w:rPr>
+      </w:pPr>
+    </w:p>
+    <w:p>
+      <w:pPr>
+        <w:rPr>
+          <w:lang w:val="de-DE"/>
+        </w:rPr>
+      </w:pPr>
+    </w:p>
+    <w:p>
+      <w:pPr>
         <w:pStyle w:val="Heading1"/>
         <w:rPr>
           <w:lang w:val="de-DE"/>
         </w:rPr>
       </w:pPr>
-      <w:bookmarkStart w:id="3" w:name="_Toc115000845"/>
+      <w:bookmarkStart w:id="3" w:name="_Toc115020698"/>
       <w:proofErr w:type="spellStart"/>
       <w:r>
         <w:lastRenderedPageBreak/>
@@ -2505,7 +2855,7 @@
           <w:lang w:val="de-DE"/>
         </w:rPr>
       </w:pPr>
-      <w:bookmarkStart w:id="4" w:name="_Toc115000846"/>
+      <w:bookmarkStart w:id="4" w:name="_Toc115020699"/>
       <w:r>
         <w:rPr>
           <w:lang w:val="de-DE"/>
@@ -4508,7 +4858,7 @@
           <w:lang w:val="de-DE"/>
         </w:rPr>
       </w:pPr>
-      <w:bookmarkStart w:id="5" w:name="_Toc115000847"/>
+      <w:bookmarkStart w:id="5" w:name="_Toc115020700"/>
       <w:r>
         <w:rPr>
           <w:lang w:val="de-DE"/>
@@ -5672,7 +6022,7 @@
           <w:lang w:val="de-DE"/>
         </w:rPr>
       </w:pPr>
-      <w:bookmarkStart w:id="6" w:name="_Toc115000848"/>
+      <w:bookmarkStart w:id="6" w:name="_Toc115020701"/>
       <w:r>
         <w:rPr>
           <w:rFonts w:asciiTheme="minorHAnsi" w:hAnsiTheme="minorHAnsi" w:cstheme="minorHAnsi"/>
@@ -9142,7 +9492,7 @@
         </w:rPr>
       </w:pPr>
       <w:bookmarkStart w:id="8" w:name="page25R_mcid4"/>
-      <w:bookmarkStart w:id="9" w:name="_Toc115000849"/>
+      <w:bookmarkStart w:id="9" w:name="_Toc115020702"/>
       <w:bookmarkEnd w:id="8"/>
       <w:r>
         <w:rPr>
@@ -9527,39 +9877,7 @@
           <w:rFonts w:asciiTheme="minorHAnsi" w:hAnsiTheme="minorHAnsi" w:cstheme="minorHAnsi"/>
           <w:lang w:val="de-DE"/>
         </w:rPr>
-        <w:t xml:space="preserve">TODO: </w:t>
-      </w:r>
-      <w:proofErr w:type="spellStart"/>
-      <w:r>
-        <w:rPr>
-          <w:rFonts w:asciiTheme="minorHAnsi" w:hAnsiTheme="minorHAnsi" w:cstheme="minorHAnsi"/>
-          <w:lang w:val="de-DE"/>
-        </w:rPr>
-        <w:t>add</w:t>
-      </w:r>
-      <w:proofErr w:type="spellEnd"/>
-      <w:r>
-        <w:rPr>
-          <w:rFonts w:asciiTheme="minorHAnsi" w:hAnsiTheme="minorHAnsi" w:cstheme="minorHAnsi"/>
-          <w:lang w:val="de-DE"/>
-        </w:rPr>
-        <w:t xml:space="preserve"> </w:t>
-      </w:r>
-      <w:proofErr w:type="spellStart"/>
-      <w:r>
-        <w:rPr>
-          <w:rFonts w:asciiTheme="minorHAnsi" w:hAnsiTheme="minorHAnsi" w:cstheme="minorHAnsi"/>
-          <w:lang w:val="de-DE"/>
-        </w:rPr>
-        <w:t>that</w:t>
-      </w:r>
-      <w:proofErr w:type="spellEnd"/>
-      <w:r>
-        <w:rPr>
-          <w:rFonts w:asciiTheme="minorHAnsi" w:hAnsiTheme="minorHAnsi" w:cstheme="minorHAnsi"/>
-          <w:lang w:val="de-DE"/>
-        </w:rPr>
-        <w:t xml:space="preserve"> </w:t>
+        <w:t xml:space="preserve">Das Projekt verwendet </w:t>
       </w:r>
       <w:proofErr w:type="spellStart"/>
       <w:r>
@@ -9575,17 +9893,29 @@
           <w:rFonts w:asciiTheme="minorHAnsi" w:hAnsiTheme="minorHAnsi" w:cstheme="minorHAnsi"/>
           <w:lang w:val="de-DE"/>
         </w:rPr>
-        <w:t xml:space="preserve"> </w:t>
-      </w:r>
-      <w:proofErr w:type="spellStart"/>
-      <w:r>
-        <w:rPr>
-          <w:rFonts w:asciiTheme="minorHAnsi" w:hAnsiTheme="minorHAnsi" w:cstheme="minorHAnsi"/>
-          <w:lang w:val="de-DE"/>
-        </w:rPr>
-        <w:t>is</w:t>
-      </w:r>
-      <w:proofErr w:type="spellEnd"/>
+        <w:t xml:space="preserve"> Annotationen</w:t>
+      </w:r>
+      <w:r>
+        <w:rPr>
+          <w:rFonts w:asciiTheme="minorHAnsi" w:hAnsiTheme="minorHAnsi" w:cstheme="minorHAnsi"/>
+          <w:lang w:val="de-DE"/>
+        </w:rPr>
+        <w:t xml:space="preserve">: es ist möglich </w:t>
+      </w:r>
+      <w:r>
+        <w:rPr>
+          <w:rFonts w:asciiTheme="minorHAnsi" w:hAnsiTheme="minorHAnsi" w:cstheme="minorHAnsi"/>
+          <w:lang w:val="de-DE"/>
+        </w:rPr>
+        <w:t>die Codedokumentation von Java-Quellcode im HTML-Format zu generieren</w:t>
+      </w:r>
+      <w:r>
+        <w:rPr>
+          <w:rFonts w:asciiTheme="minorHAnsi" w:hAnsiTheme="minorHAnsi" w:cstheme="minorHAnsi"/>
+          <w:lang w:val="de-DE"/>
+        </w:rPr>
+        <w:t>.</w:t>
+      </w:r>
     </w:p>
     <w:p>
       <w:pPr>
@@ -9605,7 +9935,7 @@
         </w:rPr>
       </w:pPr>
       <w:bookmarkStart w:id="10" w:name="_Administrative_Sektion_und"/>
-      <w:bookmarkStart w:id="11" w:name="_Toc115000850"/>
+      <w:bookmarkStart w:id="11" w:name="_Toc115020703"/>
       <w:bookmarkEnd w:id="10"/>
       <w:r>
         <w:rPr>
@@ -10216,6 +10546,7 @@
           <w:rFonts w:asciiTheme="minorHAnsi" w:hAnsiTheme="minorHAnsi" w:cstheme="minorHAnsi"/>
           <w:lang w:val="de-DE"/>
         </w:rPr>
+        <w:lastRenderedPageBreak/>
         <w:t xml:space="preserve">Es gibt </w:t>
       </w:r>
       <w:r>
@@ -10289,7 +10620,6 @@
           <w:iCs/>
           <w:lang w:val="de-DE"/>
         </w:rPr>
-        <w:lastRenderedPageBreak/>
         <w:t>AdminDB.java</w:t>
       </w:r>
       <w:r>
@@ -10718,8 +11048,8 @@
         </w:rPr>
       </w:pPr>
       <w:bookmarkStart w:id="12" w:name="_Databank"/>
-      <w:bookmarkStart w:id="13" w:name="_Toc115000851"/>
-      <w:bookmarkStart w:id="14" w:name="Databank"/>
+      <w:bookmarkStart w:id="13" w:name="Databank"/>
+      <w:bookmarkStart w:id="14" w:name="_Toc115020704"/>
       <w:bookmarkEnd w:id="12"/>
       <w:r>
         <w:rPr>
@@ -10728,9 +11058,9 @@
         </w:rPr>
         <w:t>Datenbank</w:t>
       </w:r>
-      <w:bookmarkEnd w:id="13"/>
-    </w:p>
-    <w:bookmarkEnd w:id="14"/>
+      <w:bookmarkEnd w:id="14"/>
+    </w:p>
+    <w:bookmarkEnd w:id="13"/>
     <w:p>
       <w:pPr>
         <w:rPr>
@@ -12833,33 +13163,14 @@
           <w:color w:val="4472C4" w:themeColor="accent1"/>
         </w:rPr>
       </w:pPr>
-    </w:p>
-    <w:p>
-      <w:pPr>
+      <w:r>
         <w:rPr>
           <w:rFonts w:asciiTheme="minorHAnsi" w:hAnsiTheme="minorHAnsi" w:cstheme="minorHAnsi"/>
           <w:b/>
           <w:bCs/>
           <w:color w:val="4472C4" w:themeColor="accent1"/>
         </w:rPr>
-      </w:pPr>
-    </w:p>
-    <w:p>
-      <w:pPr>
-        <w:rPr>
-          <w:rFonts w:asciiTheme="minorHAnsi" w:hAnsiTheme="minorHAnsi" w:cstheme="minorHAnsi"/>
-          <w:b/>
-          <w:bCs/>
-          <w:color w:val="4472C4" w:themeColor="accent1"/>
-        </w:rPr>
-      </w:pPr>
-      <w:r>
-        <w:rPr>
-          <w:rFonts w:asciiTheme="minorHAnsi" w:hAnsiTheme="minorHAnsi" w:cstheme="minorHAnsi"/>
-          <w:b/>
-          <w:bCs/>
-          <w:color w:val="4472C4" w:themeColor="accent1"/>
-        </w:rPr>
+        <w:lastRenderedPageBreak/>
         <w:t>TABLE: statistics</w:t>
       </w:r>
     </w:p>
@@ -13324,7 +13635,7 @@
       </w:pPr>
       <w:bookmarkStart w:id="15" w:name="_Übungen"/>
       <w:bookmarkStart w:id="16" w:name="Uebungen"/>
-      <w:bookmarkStart w:id="17" w:name="_Toc115000852"/>
+      <w:bookmarkStart w:id="17" w:name="_Toc115020705"/>
       <w:bookmarkEnd w:id="15"/>
       <w:r>
         <w:rPr>
@@ -14627,7 +14938,7 @@
           <w:lang w:val="de-DE"/>
         </w:rPr>
       </w:pPr>
-      <w:bookmarkStart w:id="18" w:name="_Toc115000853"/>
+      <w:bookmarkStart w:id="18" w:name="_Toc115020706"/>
       <w:r>
         <w:rPr>
           <w:rFonts w:asciiTheme="minorHAnsi" w:hAnsiTheme="minorHAnsi" w:cstheme="minorHAnsi"/>
@@ -15430,7 +15741,7 @@
           <w:lang w:val="de-DE"/>
         </w:rPr>
       </w:pPr>
-      <w:bookmarkStart w:id="19" w:name="_Toc115000854"/>
+      <w:bookmarkStart w:id="19" w:name="_Toc115020707"/>
       <w:r>
         <w:rPr>
           <w:rFonts w:asciiTheme="minorHAnsi" w:hAnsiTheme="minorHAnsi" w:cstheme="minorHAnsi"/>
@@ -15736,6 +16047,7 @@
           <w:rFonts w:asciiTheme="minorHAnsi" w:hAnsiTheme="minorHAnsi" w:cstheme="minorHAnsi"/>
           <w:lang w:val="de-DE"/>
         </w:rPr>
+        <w:lastRenderedPageBreak/>
         <w:t xml:space="preserve">Klasse, </w:t>
       </w:r>
       <w:r>
@@ -16496,7 +16808,7 @@
           <w:lang w:val="de-DE"/>
         </w:rPr>
       </w:pPr>
-      <w:bookmarkStart w:id="20" w:name="_Toc115000855"/>
+      <w:bookmarkStart w:id="20" w:name="_Toc115020708"/>
       <w:r>
         <w:rPr>
           <w:rFonts w:asciiTheme="minorHAnsi" w:hAnsiTheme="minorHAnsi" w:cstheme="minorHAnsi"/>
@@ -18351,6 +18663,7 @@
         <w:rPr>
           <w:rFonts w:asciiTheme="minorHAnsi" w:hAnsiTheme="minorHAnsi" w:cstheme="minorHAnsi"/>
         </w:rPr>
+        <w:lastRenderedPageBreak/>
         <w:t>Öffnet</w:t>
       </w:r>
       <w:proofErr w:type="spellEnd"/>
@@ -19170,7 +19483,7 @@
           <w:lang w:val="de-DE"/>
         </w:rPr>
       </w:pPr>
-      <w:bookmarkStart w:id="23" w:name="_Toc115000856"/>
+      <w:bookmarkStart w:id="23" w:name="_Toc115020709"/>
       <w:r>
         <w:rPr>
           <w:rFonts w:asciiTheme="minorHAnsi" w:hAnsiTheme="minorHAnsi" w:cstheme="minorHAnsi"/>
@@ -19537,7 +19850,7 @@
         </w:rPr>
       </w:pPr>
     </w:p>
-    <w:bookmarkStart w:id="24" w:name="_Toc115000857"/>
+    <w:bookmarkStart w:id="24" w:name="_Toc115020710"/>
     <w:p>
       <w:pPr>
         <w:pStyle w:val="Heading3"/>
@@ -20129,6 +20442,7 @@
           <w:rFonts w:asciiTheme="minorHAnsi" w:hAnsiTheme="minorHAnsi" w:cstheme="minorHAnsi"/>
           <w:lang w:val="de-DE"/>
         </w:rPr>
+        <w:lastRenderedPageBreak/>
         <w:t xml:space="preserve">Die Klasse </w:t>
       </w:r>
       <w:proofErr w:type="spellStart"/>
@@ -20979,7 +21293,7 @@
           <w:lang w:val="de-DE"/>
         </w:rPr>
       </w:pPr>
-      <w:bookmarkStart w:id="25" w:name="_Toc115000858"/>
+      <w:bookmarkStart w:id="25" w:name="_Toc115020711"/>
       <w:r>
         <w:rPr>
           <w:rFonts w:asciiTheme="minorHAnsi" w:hAnsiTheme="minorHAnsi" w:cstheme="minorHAnsi"/>
@@ -21276,13 +21590,12 @@
           <w:lang w:val="de-DE"/>
         </w:rPr>
       </w:pPr>
-      <w:bookmarkStart w:id="26" w:name="_Toc115000859"/>
-      <w:r>
-        <w:rPr>
-          <w:rFonts w:asciiTheme="minorHAnsi" w:hAnsiTheme="minorHAnsi" w:cstheme="minorHAnsi"/>
-          <w:lang w:val="de-DE"/>
-        </w:rPr>
-        <w:lastRenderedPageBreak/>
+      <w:bookmarkStart w:id="26" w:name="_Toc115020712"/>
+      <w:r>
+        <w:rPr>
+          <w:rFonts w:asciiTheme="minorHAnsi" w:hAnsiTheme="minorHAnsi" w:cstheme="minorHAnsi"/>
+          <w:lang w:val="de-DE"/>
+        </w:rPr>
         <w:t>Lektionen</w:t>
       </w:r>
       <w:bookmarkEnd w:id="26"/>
@@ -21444,6 +21757,7 @@
           <w:rFonts w:asciiTheme="minorHAnsi" w:hAnsiTheme="minorHAnsi" w:cstheme="minorHAnsi"/>
           <w:lang w:val="de-DE"/>
         </w:rPr>
+        <w:lastRenderedPageBreak/>
         <w:t xml:space="preserve">Die </w:t>
       </w:r>
       <w:r>
@@ -23429,7 +23743,7 @@
           <w:rFonts w:asciiTheme="minorHAnsi" w:hAnsiTheme="minorHAnsi" w:cstheme="minorHAnsi"/>
           <w:lang w:val="de-DE"/>
         </w:rPr>
-        <w:t>Wie schon geschrieben, es würde besondere aufgepasst, dass neue Skripte (und Übungen) einfach und schmerzlos hinzufügt werden können.</w:t>
+        <w:t>Wie schon geschrieben, es würde besondere aufgepasst, dass neue Skripte (und Übungen) einfach hinzufügt werden können.</w:t>
       </w:r>
     </w:p>
     <w:p>
@@ -23888,7 +24202,7 @@
           <w:lang w:val="de-DE"/>
         </w:rPr>
       </w:pPr>
-      <w:bookmarkStart w:id="27" w:name="_Toc115000860"/>
+      <w:bookmarkStart w:id="27" w:name="_Toc115020713"/>
       <w:r>
         <w:rPr>
           <w:rFonts w:asciiTheme="minorHAnsi" w:hAnsiTheme="minorHAnsi" w:cstheme="minorHAnsi"/>
@@ -25481,7 +25795,7 @@
           <w:lang w:val="de-DE"/>
         </w:rPr>
       </w:pPr>
-      <w:bookmarkStart w:id="28" w:name="_Toc115000861"/>
+      <w:bookmarkStart w:id="28" w:name="_Toc115020714"/>
       <w:r>
         <w:rPr>
           <w:rFonts w:asciiTheme="minorHAnsi" w:hAnsiTheme="minorHAnsi" w:cstheme="minorHAnsi"/>
@@ -26031,7 +26345,7 @@
           <w:lang w:val="de-DE"/>
         </w:rPr>
       </w:pPr>
-      <w:bookmarkStart w:id="29" w:name="_Toc115000862"/>
+      <w:bookmarkStart w:id="29" w:name="_Toc115020715"/>
       <w:proofErr w:type="spellStart"/>
       <w:r>
         <w:rPr>
@@ -26098,7 +26412,7 @@
           <w:lang w:val="de-DE"/>
         </w:rPr>
       </w:pPr>
-      <w:bookmarkStart w:id="30" w:name="_Toc115000863"/>
+      <w:bookmarkStart w:id="30" w:name="_Toc115020716"/>
       <w:r>
         <w:t>Login</w:t>
       </w:r>
@@ -26623,89 +26937,89 @@
           <w:rFonts w:asciiTheme="minorHAnsi" w:hAnsiTheme="minorHAnsi" w:cstheme="minorHAnsi"/>
           <w:lang w:val="de-DE"/>
         </w:rPr>
+        <w:t xml:space="preserve">Falls ein Fehler </w:t>
+      </w:r>
+      <w:r>
+        <w:rPr>
+          <w:rFonts w:asciiTheme="minorHAnsi" w:hAnsiTheme="minorHAnsi" w:cstheme="minorHAnsi"/>
+          <w:lang w:val="de-DE"/>
+        </w:rPr>
+        <w:t>auftritt</w:t>
+      </w:r>
+      <w:r>
+        <w:rPr>
+          <w:rFonts w:asciiTheme="minorHAnsi" w:hAnsiTheme="minorHAnsi" w:cstheme="minorHAnsi"/>
+          <w:lang w:val="de-DE"/>
+        </w:rPr>
+        <w:t xml:space="preserve">, ein entsprechen </w:t>
+      </w:r>
+      <w:r>
+        <w:rPr>
+          <w:rFonts w:asciiTheme="minorHAnsi" w:hAnsiTheme="minorHAnsi" w:cstheme="minorHAnsi"/>
+          <w:lang w:val="de-DE"/>
+        </w:rPr>
+        <w:t>Message</w:t>
+      </w:r>
+      <w:r>
+        <w:rPr>
+          <w:rFonts w:asciiTheme="minorHAnsi" w:hAnsiTheme="minorHAnsi" w:cstheme="minorHAnsi"/>
+          <w:lang w:val="de-DE"/>
+        </w:rPr>
+        <w:t xml:space="preserve"> wird</w:t>
+      </w:r>
+      <w:r>
+        <w:rPr>
+          <w:rFonts w:asciiTheme="minorHAnsi" w:hAnsiTheme="minorHAnsi" w:cstheme="minorHAnsi"/>
+          <w:lang w:val="de-DE"/>
+        </w:rPr>
+        <w:t xml:space="preserve"> </w:t>
+      </w:r>
+      <w:proofErr w:type="spellStart"/>
+      <w:r>
+        <w:rPr>
+          <w:rFonts w:asciiTheme="minorHAnsi" w:hAnsiTheme="minorHAnsi" w:cstheme="minorHAnsi"/>
+          <w:lang w:val="de-DE"/>
+        </w:rPr>
+        <w:t>visulaiziert</w:t>
+      </w:r>
+      <w:proofErr w:type="spellEnd"/>
+      <w:r>
+        <w:rPr>
+          <w:rFonts w:asciiTheme="minorHAnsi" w:hAnsiTheme="minorHAnsi" w:cstheme="minorHAnsi"/>
+          <w:lang w:val="de-DE"/>
+        </w:rPr>
+        <w:t>.</w:t>
+      </w:r>
+    </w:p>
+    <w:p>
+      <w:pPr>
+        <w:rPr>
+          <w:rFonts w:asciiTheme="minorHAnsi" w:hAnsiTheme="minorHAnsi" w:cstheme="minorHAnsi"/>
+          <w:lang w:val="de-DE"/>
+        </w:rPr>
+      </w:pPr>
+    </w:p>
+    <w:p>
+      <w:pPr>
+        <w:rPr>
+          <w:rFonts w:asciiTheme="minorHAnsi" w:hAnsiTheme="minorHAnsi" w:cstheme="minorHAnsi"/>
+          <w:lang w:val="de-DE"/>
+        </w:rPr>
+      </w:pPr>
+    </w:p>
+    <w:p>
+      <w:pPr>
+        <w:pStyle w:val="Heading1"/>
+        <w:rPr>
+          <w:lang w:val="de-DE"/>
+        </w:rPr>
+      </w:pPr>
+      <w:bookmarkStart w:id="31" w:name="_Toc115020717"/>
+      <w:r>
+        <w:rPr>
+          <w:lang w:val="de-DE"/>
+        </w:rPr>
         <w:lastRenderedPageBreak/>
-        <w:t xml:space="preserve">Falls ein Fehler </w:t>
-      </w:r>
-      <w:r>
-        <w:rPr>
-          <w:rFonts w:asciiTheme="minorHAnsi" w:hAnsiTheme="minorHAnsi" w:cstheme="minorHAnsi"/>
-          <w:lang w:val="de-DE"/>
-        </w:rPr>
-        <w:t>auftritt</w:t>
-      </w:r>
-      <w:r>
-        <w:rPr>
-          <w:rFonts w:asciiTheme="minorHAnsi" w:hAnsiTheme="minorHAnsi" w:cstheme="minorHAnsi"/>
-          <w:lang w:val="de-DE"/>
-        </w:rPr>
-        <w:t xml:space="preserve">, ein entsprechen </w:t>
-      </w:r>
-      <w:r>
-        <w:rPr>
-          <w:rFonts w:asciiTheme="minorHAnsi" w:hAnsiTheme="minorHAnsi" w:cstheme="minorHAnsi"/>
-          <w:lang w:val="de-DE"/>
-        </w:rPr>
-        <w:t>Message</w:t>
-      </w:r>
-      <w:r>
-        <w:rPr>
-          <w:rFonts w:asciiTheme="minorHAnsi" w:hAnsiTheme="minorHAnsi" w:cstheme="minorHAnsi"/>
-          <w:lang w:val="de-DE"/>
-        </w:rPr>
-        <w:t xml:space="preserve"> wird</w:t>
-      </w:r>
-      <w:r>
-        <w:rPr>
-          <w:rFonts w:asciiTheme="minorHAnsi" w:hAnsiTheme="minorHAnsi" w:cstheme="minorHAnsi"/>
-          <w:lang w:val="de-DE"/>
-        </w:rPr>
-        <w:t xml:space="preserve"> </w:t>
-      </w:r>
-      <w:proofErr w:type="spellStart"/>
-      <w:r>
-        <w:rPr>
-          <w:rFonts w:asciiTheme="minorHAnsi" w:hAnsiTheme="minorHAnsi" w:cstheme="minorHAnsi"/>
-          <w:lang w:val="de-DE"/>
-        </w:rPr>
-        <w:t>visulaiziert</w:t>
-      </w:r>
-      <w:proofErr w:type="spellEnd"/>
-      <w:r>
-        <w:rPr>
-          <w:rFonts w:asciiTheme="minorHAnsi" w:hAnsiTheme="minorHAnsi" w:cstheme="minorHAnsi"/>
-          <w:lang w:val="de-DE"/>
-        </w:rPr>
-        <w:t>.</w:t>
-      </w:r>
-    </w:p>
-    <w:p>
-      <w:pPr>
-        <w:rPr>
-          <w:rFonts w:asciiTheme="minorHAnsi" w:hAnsiTheme="minorHAnsi" w:cstheme="minorHAnsi"/>
-          <w:lang w:val="de-DE"/>
-        </w:rPr>
-      </w:pPr>
-    </w:p>
-    <w:p>
-      <w:pPr>
-        <w:rPr>
-          <w:rFonts w:asciiTheme="minorHAnsi" w:hAnsiTheme="minorHAnsi" w:cstheme="minorHAnsi"/>
-          <w:lang w:val="de-DE"/>
-        </w:rPr>
-      </w:pPr>
-    </w:p>
-    <w:p>
-      <w:pPr>
-        <w:pStyle w:val="Heading1"/>
-        <w:rPr>
-          <w:lang w:val="de-DE"/>
-        </w:rPr>
-      </w:pPr>
-      <w:bookmarkStart w:id="31" w:name="_Toc115000864"/>
-      <w:r>
-        <w:rPr>
-          <w:lang w:val="de-DE"/>
-        </w:rPr>
         <w:t>Abgrenzungse</w:t>
       </w:r>
       <w:r>
@@ -26730,7 +27044,7 @@
           <w:lang w:val="de-DE"/>
         </w:rPr>
       </w:pPr>
-      <w:bookmarkStart w:id="32" w:name="_Toc115000865"/>
+      <w:bookmarkStart w:id="32" w:name="_Toc115020718"/>
       <w:r>
         <w:rPr>
           <w:lang w:val="de-DE"/>
@@ -26851,7 +27165,7 @@
           <w:lang w:val="de-DE"/>
         </w:rPr>
       </w:pPr>
-      <w:bookmarkStart w:id="33" w:name="_Toc115000866"/>
+      <w:bookmarkStart w:id="33" w:name="_Toc115020719"/>
       <w:r>
         <w:rPr>
           <w:lang w:val="de-DE"/>
@@ -26933,7 +27247,7 @@
           <w:lang w:val="de-DE"/>
         </w:rPr>
       </w:pPr>
-      <w:bookmarkStart w:id="34" w:name="_Toc115000867"/>
+      <w:bookmarkStart w:id="34" w:name="_Toc115020720"/>
       <w:r>
         <w:rPr>
           <w:lang w:val="de-DE"/>
@@ -31686,6 +32000,28 @@
       <w:szCs w:val="19"/>
     </w:rPr>
   </w:style>
+  <w:style w:type="character" w:styleId="SubtleEmphasis">
+    <w:name w:val="Subtle Emphasis"/>
+    <w:basedOn w:val="DefaultParagraphFont"/>
+    <w:uiPriority w:val="19"/>
+    <w:qFormat/>
+    <w:rsid w:val="00E758F8"/>
+    <w:rPr>
+      <w:i/>
+      <w:iCs/>
+      <w:color w:val="404040" w:themeColor="text1" w:themeTint="BF"/>
+    </w:rPr>
+  </w:style>
+  <w:style w:type="paragraph" w:styleId="NoSpacing">
+    <w:name w:val="No Spacing"/>
+    <w:uiPriority w:val="1"/>
+    <w:qFormat/>
+    <w:rsid w:val="00E758F8"/>
+    <w:rPr>
+      <w:rFonts w:cs="Mangal"/>
+      <w:szCs w:val="21"/>
+    </w:rPr>
+  </w:style>
 </w:styles>
 </file>
 

</xml_diff>